<commit_message>
Finalização da parte escrita do TCC
</commit_message>
<xml_diff>
--- a/TCC/Tcc Igor Formatacao 2.docx
+++ b/TCC/Tcc Igor Formatacao 2.docx
@@ -540,13 +540,31 @@
         <w:rPr>
           <w:rFonts w:ascii="Arial" w:hAnsi="Arial" w:cs="Arial"/>
         </w:rPr>
-        <w:t>Projeto apresentado</w:t>
-      </w:r>
-      <w:r>
-        <w:rPr>
-          <w:rFonts w:ascii="Arial" w:hAnsi="Arial" w:cs="Arial"/>
-        </w:rPr>
-        <w:t xml:space="preserve"> C</w:t>
+        <w:t>Trabalho</w:t>
+      </w:r>
+      <w:r>
+        <w:rPr>
+          <w:rFonts w:ascii="Arial" w:hAnsi="Arial" w:cs="Arial"/>
+        </w:rPr>
+        <w:t xml:space="preserve"> apresentado</w:t>
+      </w:r>
+      <w:r>
+        <w:rPr>
+          <w:rFonts w:ascii="Arial" w:hAnsi="Arial" w:cs="Arial"/>
+        </w:rPr>
+        <w:t xml:space="preserve"> </w:t>
+      </w:r>
+      <w:r>
+        <w:rPr>
+          <w:rFonts w:ascii="Arial" w:hAnsi="Arial" w:cs="Arial"/>
+        </w:rPr>
+        <w:t xml:space="preserve">no </w:t>
+      </w:r>
+      <w:r>
+        <w:rPr>
+          <w:rFonts w:ascii="Arial" w:hAnsi="Arial" w:cs="Arial"/>
+        </w:rPr>
+        <w:t>C</w:t>
       </w:r>
       <w:r>
         <w:rPr>
@@ -2027,13 +2045,19 @@
         <w:rPr>
           <w:rFonts w:ascii="Arial" w:hAnsi="Arial" w:cs="Arial"/>
         </w:rPr>
-        <w:t>Projeto</w:t>
+        <w:t>Trabalho</w:t>
       </w:r>
       <w:r>
         <w:rPr>
           <w:rFonts w:ascii="Arial" w:hAnsi="Arial" w:cs="Arial"/>
         </w:rPr>
         <w:t xml:space="preserve"> apresentado </w:t>
+      </w:r>
+      <w:r>
+        <w:rPr>
+          <w:rFonts w:ascii="Arial" w:hAnsi="Arial" w:cs="Arial"/>
+        </w:rPr>
+        <w:t xml:space="preserve">no </w:t>
       </w:r>
       <w:r>
         <w:rPr>
@@ -3886,12 +3910,14 @@
       <w:r>
         <w:rPr>
           <w:rFonts w:ascii="Arial" w:hAnsi="Arial" w:cs="Arial"/>
+          <w:i/>
         </w:rPr>
         <w:t>S</w:t>
       </w:r>
       <w:r>
         <w:rPr>
           <w:rFonts w:ascii="Arial" w:hAnsi="Arial" w:cs="Arial"/>
+          <w:i/>
         </w:rPr>
         <w:t>igmaDB</w:t>
       </w:r>
@@ -3906,7 +3932,20 @@
         <w:rPr>
           <w:rFonts w:ascii="Arial" w:hAnsi="Arial" w:cs="Arial"/>
         </w:rPr>
-        <w:t xml:space="preserve">m novo Framework capaz de realizar a integração da tecnologia </w:t>
+        <w:t xml:space="preserve">m novo </w:t>
+      </w:r>
+      <w:r>
+        <w:rPr>
+          <w:rFonts w:ascii="Arial" w:hAnsi="Arial" w:cs="Arial"/>
+          <w:i/>
+        </w:rPr>
+        <w:t>Framework</w:t>
+      </w:r>
+      <w:r>
+        <w:rPr>
+          <w:rFonts w:ascii="Arial" w:hAnsi="Arial" w:cs="Arial"/>
+        </w:rPr>
+        <w:t xml:space="preserve"> capaz de realizar a integração da tecnologia </w:t>
       </w:r>
       <w:r>
         <w:rPr>
@@ -4000,6 +4039,7 @@
       <w:r>
         <w:rPr>
           <w:rFonts w:ascii="Arial" w:hAnsi="Arial" w:cs="Arial"/>
+          <w:i/>
         </w:rPr>
         <w:t>SigmaDB</w:t>
       </w:r>
@@ -8312,6 +8352,8 @@
           <w:docGrid w:linePitch="360"/>
         </w:sectPr>
       </w:pPr>
+      <w:bookmarkStart w:id="0" w:name="_GoBack"/>
+      <w:bookmarkEnd w:id="0"/>
     </w:p>
     <w:p>
       <w:pPr>
@@ -8322,10 +8364,10 @@
           <w:szCs w:val="28"/>
         </w:rPr>
       </w:pPr>
-      <w:bookmarkStart w:id="0" w:name="__RefHeading___Toc21780_1479881756"/>
-      <w:bookmarkStart w:id="1" w:name="_Toc482223632"/>
-      <w:bookmarkStart w:id="2" w:name="_Toc482301838"/>
-      <w:bookmarkEnd w:id="0"/>
+      <w:bookmarkStart w:id="1" w:name="__RefHeading___Toc21780_1479881756"/>
+      <w:bookmarkStart w:id="2" w:name="_Toc482223632"/>
+      <w:bookmarkStart w:id="3" w:name="_Toc482301838"/>
+      <w:bookmarkEnd w:id="1"/>
       <w:r>
         <w:rPr>
           <w:rFonts w:cs="Arial"/>
@@ -8335,8 +8377,8 @@
         <w:lastRenderedPageBreak/>
         <w:t>1 INTRODUÇÃO</w:t>
       </w:r>
-      <w:bookmarkEnd w:id="1"/>
       <w:bookmarkEnd w:id="2"/>
+      <w:bookmarkEnd w:id="3"/>
     </w:p>
     <w:p>
       <w:pPr>
@@ -8368,15 +8410,16 @@
           <w:sz w:val="24"/>
           <w:szCs w:val="24"/>
         </w:rPr>
-        <w:t>O desenvolvimento de um software</w:t>
-      </w:r>
-      <w:r>
-        <w:rPr>
-          <w:rFonts w:ascii="Arial" w:hAnsi="Arial" w:cs="Arial"/>
+        <w:t xml:space="preserve">O desenvolvimento de um </w:t>
+      </w:r>
+      <w:r>
+        <w:rPr>
+          <w:rFonts w:ascii="Arial" w:hAnsi="Arial" w:cs="Arial"/>
+          <w:i/>
           <w:sz w:val="24"/>
           <w:szCs w:val="24"/>
         </w:rPr>
-        <w:t xml:space="preserve"> de qualidade requer atenção para um conjunto grandioso de variáveis. Custo, qualidade, tempo, modelos de processos, arquitetura operacional, dentre outros, são exemplos de vertentes que devemos nos preocupar ao criar um sistema computacional. Assegurando tudo isso, por trás do software,</w:t>
+        <w:t>software</w:t>
       </w:r>
       <w:r>
         <w:rPr>
@@ -8384,14 +8427,39 @@
           <w:sz w:val="24"/>
           <w:szCs w:val="24"/>
         </w:rPr>
-        <w:t xml:space="preserve"> existe a necessidade de um arcabouço capaz de manter todo o conjunto de informações trabalhadas.</w:t>
-      </w:r>
-      <w:r>
-        <w:rPr>
-          <w:rFonts w:ascii="Arial" w:hAnsi="Arial" w:cs="Arial"/>
+        <w:t xml:space="preserve"> de qualidade requer atenção para um conjunto grandioso de variáveis. Custo, qualidade, tempo, modelos de processos, arquitetura operacional, dentre outros, são exemplos de vertentes que devemos nos preocupar ao criar um sistema computacional. Assegurando tudo isso, por trás do </w:t>
+      </w:r>
+      <w:r>
+        <w:rPr>
+          <w:rFonts w:ascii="Arial" w:hAnsi="Arial" w:cs="Arial"/>
+          <w:i/>
           <w:sz w:val="24"/>
           <w:szCs w:val="24"/>
         </w:rPr>
+        <w:t>software</w:t>
+      </w:r>
+      <w:r>
+        <w:rPr>
+          <w:rFonts w:ascii="Arial" w:hAnsi="Arial" w:cs="Arial"/>
+          <w:sz w:val="24"/>
+          <w:szCs w:val="24"/>
+        </w:rPr>
+        <w:t>,</w:t>
+      </w:r>
+      <w:r>
+        <w:rPr>
+          <w:rFonts w:ascii="Arial" w:hAnsi="Arial" w:cs="Arial"/>
+          <w:sz w:val="24"/>
+          <w:szCs w:val="24"/>
+        </w:rPr>
+        <w:t xml:space="preserve"> existe a necessidade de um arcabouço capaz de manter todo o conjunto de informações trabalhadas.</w:t>
+      </w:r>
+      <w:r>
+        <w:rPr>
+          <w:rFonts w:ascii="Arial" w:hAnsi="Arial" w:cs="Arial"/>
+          <w:sz w:val="24"/>
+          <w:szCs w:val="24"/>
+        </w:rPr>
         <w:t xml:space="preserve"> </w:t>
       </w:r>
     </w:p>
@@ -8489,6 +8557,7 @@
       <w:r>
         <w:rPr>
           <w:rFonts w:ascii="Arial" w:hAnsi="Arial" w:cs="Arial"/>
+          <w:i/>
           <w:iCs/>
         </w:rPr>
         <w:t>Database</w:t>
@@ -8497,6 +8566,7 @@
       <w:r>
         <w:rPr>
           <w:rFonts w:ascii="Arial" w:hAnsi="Arial" w:cs="Arial"/>
+          <w:i/>
           <w:iCs/>
         </w:rPr>
         <w:t xml:space="preserve"> Management System</w:t>
@@ -8771,6 +8841,7 @@
       <w:r>
         <w:rPr>
           <w:rFonts w:ascii="Arial" w:hAnsi="Arial" w:cs="Arial"/>
+          <w:i/>
           <w:iCs/>
         </w:rPr>
         <w:t xml:space="preserve">Business </w:t>
@@ -8779,6 +8850,7 @@
       <w:r>
         <w:rPr>
           <w:rFonts w:ascii="Arial" w:hAnsi="Arial" w:cs="Arial"/>
+          <w:i/>
           <w:iCs/>
         </w:rPr>
         <w:t>Insider</w:t>
@@ -8794,18 +8866,21 @@
       <w:r>
         <w:rPr>
           <w:rFonts w:ascii="Arial" w:hAnsi="Arial" w:cs="Arial"/>
+          <w:i/>
         </w:rPr>
         <w:t>Java</w:t>
       </w:r>
       <w:r>
         <w:rPr>
           <w:rFonts w:ascii="Arial" w:hAnsi="Arial" w:cs="Arial"/>
+          <w:i/>
         </w:rPr>
         <w:t>s</w:t>
       </w:r>
       <w:r>
         <w:rPr>
           <w:rFonts w:ascii="Arial" w:hAnsi="Arial" w:cs="Arial"/>
+          <w:i/>
         </w:rPr>
         <w:t>cript</w:t>
       </w:r>
@@ -8977,12 +9052,11 @@
         </w:rPr>
         <w:t xml:space="preserve"> em código executável. </w:t>
       </w:r>
-      <w:bookmarkStart w:id="3" w:name="_GoBack"/>
-      <w:bookmarkEnd w:id="3"/>
       <w:proofErr w:type="spellStart"/>
       <w:r>
         <w:rPr>
           <w:rFonts w:ascii="Arial" w:hAnsi="Arial" w:cs="Arial"/>
+          <w:i/>
         </w:rPr>
         <w:t>Popek</w:t>
       </w:r>
@@ -8991,7 +9065,20 @@
         <w:rPr>
           <w:rFonts w:ascii="Arial" w:hAnsi="Arial" w:cs="Arial"/>
         </w:rPr>
-        <w:t xml:space="preserve"> e Goldberg (1974)</w:t>
+        <w:t xml:space="preserve"> e </w:t>
+      </w:r>
+      <w:r>
+        <w:rPr>
+          <w:rFonts w:ascii="Arial" w:hAnsi="Arial" w:cs="Arial"/>
+          <w:i/>
+        </w:rPr>
+        <w:t>Goldberg</w:t>
+      </w:r>
+      <w:r>
+        <w:rPr>
+          <w:rFonts w:ascii="Arial" w:hAnsi="Arial" w:cs="Arial"/>
+        </w:rPr>
+        <w:t xml:space="preserve"> (1974)</w:t>
       </w:r>
       <w:r>
         <w:rPr>
@@ -9334,7 +9421,19 @@
         <w:rPr>
           <w:rFonts w:ascii="Arial" w:hAnsi="Arial" w:cs="Arial"/>
         </w:rPr>
-        <w:t>O conhecimento adquirido durante o tempo de oito anos de trabalho profissional com a tecnologia Java, me permitiu projetar e desenvolver uma ferramenta capaz de automatizar transações da tecnologia Java com o banco de dados, assim como centralizar todas as conexões num único ponto de acesso.</w:t>
+        <w:t>O conhecimento adquirido durante o tempo de oito anos de trabalho profissional com a tecnologia Java, permitiu</w:t>
+      </w:r>
+      <w:r>
+        <w:rPr>
+          <w:rFonts w:ascii="Arial" w:hAnsi="Arial" w:cs="Arial"/>
+        </w:rPr>
+        <w:t xml:space="preserve"> ao autor desse trabalho</w:t>
+      </w:r>
+      <w:r>
+        <w:rPr>
+          <w:rFonts w:ascii="Arial" w:hAnsi="Arial" w:cs="Arial"/>
+        </w:rPr>
+        <w:t xml:space="preserve"> projetar e desenvolver uma ferramenta capaz de automatizar transações da tecnologia Java com o banco de dados, assim como centralizar todas as conexões num único ponto de acesso.</w:t>
       </w:r>
     </w:p>
     <w:p>
@@ -9398,7 +9497,7 @@
           <w:sz w:val="24"/>
           <w:szCs w:val="24"/>
         </w:rPr>
-        <w:t xml:space="preserve"> da API Java, com o objetivo de conseguir tratar qualquer conteúdo a ser trabalhado pelo programador. Dessa forma, </w:t>
+        <w:t xml:space="preserve"> da API Java, com o objetivo de </w:t>
       </w:r>
       <w:r>
         <w:rPr>
@@ -9407,6 +9506,14 @@
           <w:szCs w:val="24"/>
         </w:rPr>
         <w:lastRenderedPageBreak/>
+        <w:t xml:space="preserve">conseguir tratar qualquer conteúdo a ser trabalhado pelo programador. Dessa forma, </w:t>
+      </w:r>
+      <w:r>
+        <w:rPr>
+          <w:rFonts w:ascii="Arial" w:hAnsi="Arial" w:cs="Arial"/>
+          <w:sz w:val="24"/>
+          <w:szCs w:val="24"/>
+        </w:rPr>
         <w:t>foi possível</w:t>
       </w:r>
       <w:r>
@@ -9489,7 +9596,7 @@
           <w:sz w:val="24"/>
           <w:szCs w:val="24"/>
         </w:rPr>
-        <w:t>Dada a introdução, o próximo ponto é a narrativa de apresentação da ferramenta, visando apontar sua finalidade, assim como seus objetivos. Encontraremos também a forma pela qual todo o conteúdo aqui apresentado foi trabalhado, incluindo toda a alocação de recursos necessárias e os métodos de pesquisa utilizados para a elaboração deste documento. Todas essas características serão apresentadas por meio da proposta de trabalho, que poderá ser encontrada no capítulo dois do documento.</w:t>
+        <w:t>Dada a introdução, o próximo ponto é a narrativa de apresentação da ferramenta, visando apontar sua finalidade, assim como seus objetivos. Encontraremos também a forma pela qual todo o conteúdo aqui apresentado foi trabalhado, incluindo toda a alocação de recursos necessária e os métodos de pesquisa utilizados para a elaboração deste documento. Todas essas características serão apresentadas por meio da proposta de trabalho, que poderá ser encontrada no capítulo dois do documento.</w:t>
       </w:r>
     </w:p>
     <w:p>
@@ -9996,7 +10103,19 @@
         <w:rPr>
           <w:rFonts w:ascii="Arial" w:hAnsi="Arial" w:cs="Arial"/>
         </w:rPr>
-        <w:t xml:space="preserve">, e colunas, denominadas como atributos. Todo Sistema Gerenciador de Banco de Dados, que implementa este modelo, deve possuir uma estrutura capaz de aceitar determinados tipos de comandos para o gerenciamento do banco de dados. Esses comandos são definidos por meio de uma linguagem denominada de SQL e segue agrupamentos definidos como </w:t>
+        <w:t>, e colunas, denominadas como atributos. Todo Sistema Gerenciador de Ba</w:t>
+      </w:r>
+      <w:r>
+        <w:rPr>
+          <w:rFonts w:ascii="Arial" w:hAnsi="Arial" w:cs="Arial"/>
+        </w:rPr>
+        <w:t>nco de Dados, que implementa ess</w:t>
+      </w:r>
+      <w:r>
+        <w:rPr>
+          <w:rFonts w:ascii="Arial" w:hAnsi="Arial" w:cs="Arial"/>
+        </w:rPr>
+        <w:t xml:space="preserve">e modelo, deve possuir uma estrutura capaz de aceitar determinados tipos de comandos para o gerenciamento do banco de dados. Esses comandos são definidos por meio de uma linguagem denominada de SQL e segue agrupamentos definidos como </w:t>
       </w:r>
       <w:r>
         <w:rPr>
@@ -10292,7 +10411,19 @@
         <w:rPr>
           <w:rFonts w:ascii="Arial" w:hAnsi="Arial" w:cs="Arial"/>
         </w:rPr>
-        <w:t>Toda tecnologia de linguagem de programação de alto nível possui sua interface de conexão com bancos de dados, mesmo que esta tenha sua implementação auxiliada pelo próprio sistema operacional.</w:t>
+        <w:t>Toda tecnologia de linguagem de programação de alto nível possui sua interface de conexão co</w:t>
+      </w:r>
+      <w:r>
+        <w:rPr>
+          <w:rFonts w:ascii="Arial" w:hAnsi="Arial" w:cs="Arial"/>
+        </w:rPr>
+        <w:t>m bancos de dados, mesmo que ess</w:t>
+      </w:r>
+      <w:r>
+        <w:rPr>
+          <w:rFonts w:ascii="Arial" w:hAnsi="Arial" w:cs="Arial"/>
+        </w:rPr>
+        <w:t>a tenha sua implementação auxiliada pelo próprio sistema operacional.</w:t>
       </w:r>
     </w:p>
     <w:p>
@@ -36391,6 +36522,18 @@
         </w:rPr>
         <w:t xml:space="preserve">. </w:t>
       </w:r>
+      <w:r>
+        <w:rPr>
+          <w:rFonts w:ascii="Arial" w:hAnsi="Arial" w:cs="Arial"/>
+        </w:rPr>
+        <w:t xml:space="preserve">Vislumbrando sua continuidade, </w:t>
+      </w:r>
+      <w:r>
+        <w:rPr>
+          <w:rFonts w:ascii="Arial" w:hAnsi="Arial" w:cs="Arial"/>
+        </w:rPr>
+        <w:t>a ferramenta terá como agregação futura a funcionalidade de criação da base de dados a partir de entidades preestabelecidas na linguagem de programação Java. Essa nova etapa do projeto destina-se a criação de toda as entidades do banco por intermédio de estruturas Java, de forma a automatizar a criação da base de dados.</w:t>
+      </w:r>
     </w:p>
     <w:p>
       <w:pPr>
@@ -36498,39 +36641,8 @@
         </w:rPr>
         <w:t xml:space="preserve"> para o trabalho de programação, assim como a segurança dos dados.</w:t>
       </w:r>
-    </w:p>
-    <w:p>
-      <w:pPr>
-        <w:pStyle w:val="Corpodetexto"/>
-        <w:rPr>
-          <w:rFonts w:ascii="Arial" w:hAnsi="Arial" w:cs="Arial"/>
-        </w:rPr>
-      </w:pPr>
-    </w:p>
-    <w:p>
-      <w:pPr>
-        <w:rPr>
-          <w:rFonts w:ascii="Arial" w:hAnsi="Arial" w:cs="Arial"/>
-        </w:rPr>
-      </w:pPr>
       <w:bookmarkStart w:id="112" w:name="__RefHeading___Toc2161_880845546"/>
       <w:bookmarkEnd w:id="112"/>
-    </w:p>
-    <w:p>
-      <w:pPr>
-        <w:spacing w:line="240" w:lineRule="auto"/>
-        <w:ind w:firstLine="0"/>
-        <w:jc w:val="left"/>
-        <w:rPr>
-          <w:rFonts w:ascii="Arial" w:hAnsi="Arial" w:cs="Arial"/>
-        </w:rPr>
-      </w:pPr>
-      <w:r>
-        <w:rPr>
-          <w:rFonts w:ascii="Arial" w:hAnsi="Arial" w:cs="Arial"/>
-        </w:rPr>
-        <w:br w:type="page"/>
-      </w:r>
     </w:p>
     <w:p>
       <w:pPr>
@@ -38194,7 +38306,7 @@
         <w:rFonts w:ascii="Arial" w:hAnsi="Arial" w:cs="Arial"/>
         <w:noProof/>
       </w:rPr>
-      <w:t>12</w:t>
+      <w:t>11</w:t>
     </w:r>
     <w:r>
       <w:rPr>
@@ -42631,7 +42743,7 @@
 </file>
 
 <file path=customXml/itemProps1.xml><?xml version="1.0" encoding="utf-8"?>
-<ds:datastoreItem xmlns:ds="http://schemas.openxmlformats.org/officeDocument/2006/customXml" ds:itemID="{E327EFAC-FA1A-8346-BFA5-7BB58983C28E}">
+<ds:datastoreItem xmlns:ds="http://schemas.openxmlformats.org/officeDocument/2006/customXml" ds:itemID="{C5D04FED-D06D-E949-8CD5-8D7B78F8C520}">
   <ds:schemaRefs>
     <ds:schemaRef ds:uri="http://schemas.openxmlformats.org/officeDocument/2006/bibliography"/>
   </ds:schemaRefs>

</xml_diff>